<commit_message>
update chain of responsibility with example and doc
</commit_message>
<xml_diff>
--- a/ChainOfResponsibility/Doc.docx
+++ b/ChainOfResponsibility/Doc.docx
@@ -1,6 +1,6 @@
 
 <file path=word/document.xml><?xml version="1.0" encoding="utf-8"?>
-<w:document xmlns:wpc="http://schemas.microsoft.com/office/word/2010/wordprocessingCanvas" xmlns:cx="http://schemas.microsoft.com/office/drawing/2014/chartex" xmlns:cx1="http://schemas.microsoft.com/office/drawing/2015/9/8/chartex" xmlns:cx2="http://schemas.microsoft.com/office/drawing/2015/10/21/chartex" xmlns:cx3="http://schemas.microsoft.com/office/drawing/2016/5/9/chartex" xmlns:cx4="http://schemas.microsoft.com/office/drawing/2016/5/10/chartex" xmlns:cx5="http://schemas.microsoft.com/office/drawing/2016/5/11/chartex" xmlns:cx6="http://schemas.microsoft.com/office/drawing/2016/5/12/chartex" xmlns:cx7="http://schemas.microsoft.com/office/drawing/2016/5/13/chartex" xmlns:cx8="http://schemas.microsoft.com/office/drawing/2016/5/14/chartex" xmlns:mc="http://schemas.openxmlformats.org/markup-compatibility/2006" xmlns:aink="http://schemas.microsoft.com/office/drawing/2016/ink" xmlns:am3d="http://schemas.microsoft.com/office/drawing/2017/model3d" xmlns:o="urn:schemas-microsoft-com:office:office" xmlns:oel="http://schemas.microsoft.com/office/2019/extlst" xmlns:r="http://schemas.openxmlformats.org/officeDocument/2006/relationships" xmlns:m="http://schemas.openxmlformats.org/officeDocument/2006/math" xmlns:v="urn:schemas-microsoft-com:vml" xmlns:wp14="http://schemas.microsoft.com/office/word/2010/wordprocessingDrawing" xmlns:wp="http://schemas.openxmlformats.org/drawingml/2006/wordprocessingDrawing" xmlns:w10="urn:schemas-microsoft-com:office:word" xmlns:w="http://schemas.openxmlformats.org/wordprocessingml/2006/main" xmlns:w14="http://schemas.microsoft.com/office/word/2010/wordml" xmlns:w15="http://schemas.microsoft.com/office/word/2012/wordml" xmlns:w16cex="http://schemas.microsoft.com/office/word/2018/wordml/cex" xmlns:w16cid="http://schemas.microsoft.com/office/word/2016/wordml/cid" xmlns:w16="http://schemas.microsoft.com/office/word/2018/wordml" xmlns:w16du="http://schemas.microsoft.com/office/word/2023/wordml/word16du" xmlns:w16sdtdh="http://schemas.microsoft.com/office/word/2020/wordml/sdtdatahash" xmlns:w16se="http://schemas.microsoft.com/office/word/2015/wordml/symex" xmlns:wpg="http://schemas.microsoft.com/office/word/2010/wordprocessingGroup" xmlns:wpi="http://schemas.microsoft.com/office/word/2010/wordprocessingInk" xmlns:wne="http://schemas.microsoft.com/office/word/2006/wordml" xmlns:wps="http://schemas.microsoft.com/office/word/2010/wordprocessingShape" mc:Ignorable="w14 w15 w16se w16cid w16 w16cex w16sdtdh w16du wp14">
+<w:document xmlns:wpc="http://schemas.microsoft.com/office/word/2010/wordprocessingCanvas" xmlns:cx="http://schemas.microsoft.com/office/drawing/2014/chartex" xmlns:cx1="http://schemas.microsoft.com/office/drawing/2015/9/8/chartex" xmlns:cx2="http://schemas.microsoft.com/office/drawing/2015/10/21/chartex" xmlns:cx3="http://schemas.microsoft.com/office/drawing/2016/5/9/chartex" xmlns:cx4="http://schemas.microsoft.com/office/drawing/2016/5/10/chartex" xmlns:cx5="http://schemas.microsoft.com/office/drawing/2016/5/11/chartex" xmlns:cx6="http://schemas.microsoft.com/office/drawing/2016/5/12/chartex" xmlns:cx7="http://schemas.microsoft.com/office/drawing/2016/5/13/chartex" xmlns:cx8="http://schemas.microsoft.com/office/drawing/2016/5/14/chartex" xmlns:mc="http://schemas.openxmlformats.org/markup-compatibility/2006" xmlns:aink="http://schemas.microsoft.com/office/drawing/2016/ink" xmlns:am3d="http://schemas.microsoft.com/office/drawing/2017/model3d" xmlns:o="urn:schemas-microsoft-com:office:office" xmlns:oel="http://schemas.microsoft.com/office/2019/extlst" xmlns:r="http://schemas.openxmlformats.org/officeDocument/2006/relationships" xmlns:m="http://schemas.openxmlformats.org/officeDocument/2006/math" xmlns:v="urn:schemas-microsoft-com:vml" xmlns:wp14="http://schemas.microsoft.com/office/word/2010/wordprocessingDrawing" xmlns:wp="http://schemas.openxmlformats.org/drawingml/2006/wordprocessingDrawing" xmlns:w10="urn:schemas-microsoft-com:office:word" xmlns:w="http://schemas.openxmlformats.org/wordprocessingml/2006/main" xmlns:w14="http://schemas.microsoft.com/office/word/2010/wordml" xmlns:w15="http://schemas.microsoft.com/office/word/2012/wordml" xmlns:w16cex="http://schemas.microsoft.com/office/word/2018/wordml/cex" xmlns:w16cid="http://schemas.microsoft.com/office/word/2016/wordml/cid" xmlns:w16="http://schemas.microsoft.com/office/word/2018/wordml" xmlns:w16du="http://schemas.microsoft.com/office/word/2023/wordml/word16du" xmlns:w16sdtdh="http://schemas.microsoft.com/office/word/2020/wordml/sdtdatahash" xmlns:w16sdtfl="http://schemas.microsoft.com/office/word/2024/wordml/sdtformatlock" xmlns:w16se="http://schemas.microsoft.com/office/word/2015/wordml/symex" xmlns:wpg="http://schemas.microsoft.com/office/word/2010/wordprocessingGroup" xmlns:wpi="http://schemas.microsoft.com/office/word/2010/wordprocessingInk" xmlns:wne="http://schemas.microsoft.com/office/word/2006/wordml" xmlns:wps="http://schemas.microsoft.com/office/word/2010/wordprocessingShape" mc:Ignorable="w14 w15 w16se w16cid w16 w16cex w16sdtdh w16sdtfl w16du wp14">
   <w:body>
     <w:p>
       <w:pPr>
@@ -19,15 +19,41 @@
         </w:rPr>
         <w:t xml:space="preserve">الگوی </w:t>
       </w:r>
-      <w:proofErr w:type="spellStart"/>
       <w:r>
         <w:rPr>
           <w:rFonts w:cs="B Titr"/>
           <w:lang w:bidi="fa-IR"/>
         </w:rPr>
-        <w:t>ChainOfResponsibility</w:t>
-      </w:r>
-      <w:proofErr w:type="spellEnd"/>
+        <w:t>Chain</w:t>
+      </w:r>
+      <w:r>
+        <w:rPr>
+          <w:rFonts w:cs="B Titr"/>
+          <w:lang w:bidi="fa-IR"/>
+        </w:rPr>
+        <w:t xml:space="preserve"> </w:t>
+      </w:r>
+      <w:r>
+        <w:rPr>
+          <w:rFonts w:cs="B Titr"/>
+          <w:lang w:bidi="fa-IR"/>
+        </w:rPr>
+        <w:t>Of</w:t>
+      </w:r>
+      <w:r>
+        <w:rPr>
+          <w:rFonts w:cs="B Titr"/>
+          <w:lang w:bidi="fa-IR"/>
+        </w:rPr>
+        <w:t xml:space="preserve"> </w:t>
+      </w:r>
+      <w:r>
+        <w:rPr>
+          <w:rFonts w:cs="B Titr"/>
+          <w:lang w:bidi="fa-IR"/>
+        </w:rPr>
+        <w:t>Responsibility</w:t>
+      </w:r>
       <w:r>
         <w:rPr>
           <w:rFonts w:cs="B Titr" w:hint="cs"/>
@@ -93,7 +119,7 @@
       <w:pPr>
         <w:bidi/>
         <w:rPr>
-          <w:rFonts w:cs="B Nazanin" w:hint="cs"/>
+          <w:rFonts w:cs="B Nazanin"/>
           <w:lang w:bidi="fa-IR"/>
         </w:rPr>
       </w:pPr>
@@ -179,30 +205,48 @@
         </w:rPr>
         <w:t xml:space="preserve">یک در خواست از سمت کاربر ارسال می شود در این </w:t>
       </w:r>
-      <w:proofErr w:type="spellStart"/>
-      <w:r>
-        <w:rPr>
-          <w:rFonts w:cs="B Nazanin"/>
-          <w:lang w:bidi="fa-IR"/>
-        </w:rPr>
-        <w:t>ChainOfResponsibility</w:t>
-      </w:r>
-      <w:proofErr w:type="spellEnd"/>
-      <w:r>
-        <w:rPr>
-          <w:rFonts w:cs="B Nazanin" w:hint="cs"/>
-          <w:rtl/>
-          <w:lang w:bidi="fa-IR"/>
-        </w:rPr>
-        <w:t xml:space="preserve">  </w:t>
-      </w:r>
-      <w:r>
-        <w:rPr>
-          <w:rFonts w:cs="B Nazanin" w:hint="cs"/>
-          <w:rtl/>
-          <w:lang w:bidi="fa-IR"/>
-        </w:rPr>
-        <w:t xml:space="preserve">دارای 3 پردازشگر داریم که هرکدام کاری را بر روی درخواست انجام میدهد. در هرکدام از مراحل اگر به خطا برخورد کند درخواست </w:t>
+      <w:r>
+        <w:rPr>
+          <w:rFonts w:cs="B Nazanin"/>
+          <w:lang w:bidi="fa-IR"/>
+        </w:rPr>
+        <w:t>Chain</w:t>
+      </w:r>
+      <w:r>
+        <w:rPr>
+          <w:rFonts w:cs="B Nazanin"/>
+          <w:lang w:bidi="fa-IR"/>
+        </w:rPr>
+        <w:t xml:space="preserve"> </w:t>
+      </w:r>
+      <w:r>
+        <w:rPr>
+          <w:rFonts w:cs="B Nazanin"/>
+          <w:lang w:bidi="fa-IR"/>
+        </w:rPr>
+        <w:t>Of</w:t>
+      </w:r>
+      <w:r>
+        <w:rPr>
+          <w:rFonts w:cs="B Nazanin"/>
+          <w:lang w:bidi="fa-IR"/>
+        </w:rPr>
+        <w:t xml:space="preserve"> </w:t>
+      </w:r>
+      <w:r>
+        <w:rPr>
+          <w:rFonts w:cs="B Nazanin"/>
+          <w:lang w:bidi="fa-IR"/>
+        </w:rPr>
+        <w:t>Responsibility</w:t>
+      </w:r>
+      <w:r>
+        <w:rPr>
+          <w:rFonts w:cs="B Nazanin" w:hint="cs"/>
+          <w:rtl/>
+          <w:lang w:bidi="fa-IR"/>
+        </w:rPr>
+        <w:t xml:space="preserve">  دارای 3 پردازشگر داریم که هرکدام کاری را بر روی درخواست انجام میدهد. در هرکدام از مراحل اگر به خطا برخورد کند درخواست </w:t>
       </w:r>
       <w:r>
         <w:rPr>
@@ -458,8 +502,7 @@
       <w:pPr>
         <w:bidi/>
         <w:rPr>
-          <w:rFonts w:cs="B Nazanin" w:hint="cs"/>
-          <w:rtl/>
+          <w:rFonts w:cs="B Nazanin"/>
           <w:lang w:bidi="fa-IR"/>
         </w:rPr>
       </w:pPr>
@@ -504,6 +547,407 @@
         </w:drawing>
       </w:r>
     </w:p>
+    <w:p>
+      <w:pPr>
+        <w:bidi/>
+        <w:rPr>
+          <w:rFonts w:cs="B Nazanin"/>
+          <w:rtl/>
+          <w:lang w:bidi="fa-IR"/>
+        </w:rPr>
+      </w:pPr>
+      <w:r>
+        <w:rPr>
+          <w:rFonts w:cs="B Nazanin" w:hint="cs"/>
+          <w:rtl/>
+          <w:lang w:bidi="fa-IR"/>
+        </w:rPr>
+        <w:lastRenderedPageBreak/>
+        <w:t>نکات</w:t>
+      </w:r>
+    </w:p>
+    <w:p>
+      <w:pPr>
+        <w:pStyle w:val="ListParagraph"/>
+        <w:numPr>
+          <w:ilvl w:val="0"/>
+          <w:numId w:val="8"/>
+        </w:numPr>
+        <w:bidi/>
+        <w:rPr>
+          <w:rFonts w:cs="B Nazanin"/>
+          <w:lang w:bidi="fa-IR"/>
+        </w:rPr>
+      </w:pPr>
+      <w:r>
+        <w:rPr>
+          <w:rFonts w:cs="B Nazanin" w:hint="cs"/>
+          <w:rtl/>
+          <w:lang w:bidi="fa-IR"/>
+        </w:rPr>
+        <w:t xml:space="preserve">استفاده از چندین </w:t>
+      </w:r>
+      <w:r>
+        <w:rPr>
+          <w:rFonts w:cs="B Nazanin"/>
+          <w:lang w:bidi="fa-IR"/>
+        </w:rPr>
+        <w:t>handler</w:t>
+      </w:r>
+    </w:p>
+    <w:p>
+      <w:pPr>
+        <w:pStyle w:val="ListParagraph"/>
+        <w:numPr>
+          <w:ilvl w:val="0"/>
+          <w:numId w:val="8"/>
+        </w:numPr>
+        <w:bidi/>
+        <w:rPr>
+          <w:rFonts w:cs="B Nazanin"/>
+          <w:lang w:bidi="fa-IR"/>
+        </w:rPr>
+      </w:pPr>
+      <w:r>
+        <w:rPr>
+          <w:rFonts w:cs="B Nazanin" w:hint="cs"/>
+          <w:rtl/>
+          <w:lang w:bidi="fa-IR"/>
+        </w:rPr>
+        <w:t xml:space="preserve">استفاده از </w:t>
+      </w:r>
+      <w:r>
+        <w:rPr>
+          <w:rFonts w:cs="B Nazanin"/>
+          <w:lang w:bidi="fa-IR"/>
+        </w:rPr>
+        <w:t>interface</w:t>
+      </w:r>
+    </w:p>
+    <w:p>
+      <w:pPr>
+        <w:pStyle w:val="ListParagraph"/>
+        <w:numPr>
+          <w:ilvl w:val="0"/>
+          <w:numId w:val="8"/>
+        </w:numPr>
+        <w:bidi/>
+        <w:rPr>
+          <w:rFonts w:cs="B Nazanin"/>
+          <w:lang w:bidi="fa-IR"/>
+        </w:rPr>
+      </w:pPr>
+      <w:r>
+        <w:rPr>
+          <w:rFonts w:cs="B Nazanin" w:hint="cs"/>
+          <w:rtl/>
+          <w:lang w:bidi="fa-IR"/>
+        </w:rPr>
+        <w:t>تضمین 100 درصدی برای به پایان رسیدن درخواست کاربر را نمیدهد.(باید مراقب چیدمان زنجیره باشیم)</w:t>
+      </w:r>
+    </w:p>
+    <w:p>
+      <w:pPr>
+        <w:pStyle w:val="ListParagraph"/>
+        <w:numPr>
+          <w:ilvl w:val="0"/>
+          <w:numId w:val="8"/>
+        </w:numPr>
+        <w:bidi/>
+        <w:rPr>
+          <w:rFonts w:cs="B Nazanin"/>
+          <w:lang w:bidi="fa-IR"/>
+        </w:rPr>
+      </w:pPr>
+      <w:r>
+        <w:rPr>
+          <w:rFonts w:cs="B Nazanin" w:hint="cs"/>
+          <w:rtl/>
+          <w:lang w:bidi="fa-IR"/>
+        </w:rPr>
+        <w:t xml:space="preserve">استفاده از </w:t>
+      </w:r>
+      <w:r>
+        <w:rPr>
+          <w:rFonts w:cs="B Nazanin"/>
+          <w:lang w:bidi="fa-IR"/>
+        </w:rPr>
+        <w:t>handler</w:t>
+      </w:r>
+      <w:r>
+        <w:rPr>
+          <w:rFonts w:cs="B Nazanin" w:hint="cs"/>
+          <w:rtl/>
+          <w:lang w:bidi="fa-IR"/>
+        </w:rPr>
+        <w:t xml:space="preserve"> پیشفرض</w:t>
+      </w:r>
+    </w:p>
+    <w:p>
+      <w:pPr>
+        <w:bidi/>
+        <w:rPr>
+          <w:rFonts w:cs="B Nazanin"/>
+          <w:rtl/>
+          <w:lang w:bidi="fa-IR"/>
+        </w:rPr>
+      </w:pPr>
+      <w:r>
+        <w:rPr>
+          <w:rFonts w:cs="B Nazanin" w:hint="cs"/>
+          <w:rtl/>
+          <w:lang w:bidi="fa-IR"/>
+        </w:rPr>
+        <w:t>مزایا:</w:t>
+      </w:r>
+    </w:p>
+    <w:p>
+      <w:pPr>
+        <w:pStyle w:val="ListParagraph"/>
+        <w:numPr>
+          <w:ilvl w:val="0"/>
+          <w:numId w:val="9"/>
+        </w:numPr>
+        <w:bidi/>
+        <w:rPr>
+          <w:rFonts w:cs="B Nazanin"/>
+          <w:lang w:bidi="fa-IR"/>
+        </w:rPr>
+      </w:pPr>
+      <w:r>
+        <w:rPr>
+          <w:rFonts w:cs="B Nazanin" w:hint="cs"/>
+          <w:rtl/>
+          <w:lang w:bidi="fa-IR"/>
+        </w:rPr>
+        <w:t>به راحتی میتوان ترتیب مراحل انجام یک درخواست را مدیریت کرد</w:t>
+      </w:r>
+    </w:p>
+    <w:p>
+      <w:pPr>
+        <w:pStyle w:val="ListParagraph"/>
+        <w:numPr>
+          <w:ilvl w:val="0"/>
+          <w:numId w:val="9"/>
+        </w:numPr>
+        <w:bidi/>
+        <w:rPr>
+          <w:rFonts w:cs="B Nazanin"/>
+          <w:lang w:bidi="fa-IR"/>
+        </w:rPr>
+      </w:pPr>
+      <w:r>
+        <w:rPr>
+          <w:rFonts w:cs="B Nazanin" w:hint="cs"/>
+          <w:rtl/>
+          <w:lang w:bidi="fa-IR"/>
+        </w:rPr>
+        <w:t>جدا سازی کلاس هایی که عملیات را انجام میدهند از کلاس هایی که عملیات را فراخوانی میکنند.</w:t>
+      </w:r>
+    </w:p>
+    <w:p>
+      <w:pPr>
+        <w:pStyle w:val="ListParagraph"/>
+        <w:numPr>
+          <w:ilvl w:val="0"/>
+          <w:numId w:val="9"/>
+        </w:numPr>
+        <w:bidi/>
+        <w:rPr>
+          <w:rFonts w:cs="B Nazanin"/>
+          <w:lang w:bidi="fa-IR"/>
+        </w:rPr>
+      </w:pPr>
+      <w:r>
+        <w:rPr>
+          <w:rFonts w:cs="B Nazanin" w:hint="cs"/>
+          <w:rtl/>
+          <w:lang w:bidi="fa-IR"/>
+        </w:rPr>
+        <w:t>کاهش اتصال محکم</w:t>
+      </w:r>
+    </w:p>
+    <w:p>
+      <w:pPr>
+        <w:pStyle w:val="ListParagraph"/>
+        <w:numPr>
+          <w:ilvl w:val="0"/>
+          <w:numId w:val="9"/>
+        </w:numPr>
+        <w:bidi/>
+        <w:rPr>
+          <w:rFonts w:cs="B Nazanin"/>
+          <w:rtl/>
+          <w:lang w:bidi="fa-IR"/>
+        </w:rPr>
+      </w:pPr>
+      <w:r>
+        <w:rPr>
+          <w:rFonts w:cs="B Nazanin" w:hint="cs"/>
+          <w:rtl/>
+          <w:lang w:bidi="fa-IR"/>
+        </w:rPr>
+        <w:t xml:space="preserve">اصل </w:t>
+      </w:r>
+      <w:r>
+        <w:rPr>
+          <w:rFonts w:cs="B Nazanin"/>
+          <w:lang w:bidi="fa-IR"/>
+        </w:rPr>
+        <w:t>Open/Close</w:t>
+      </w:r>
+      <w:r>
+        <w:rPr>
+          <w:rFonts w:cs="B Nazanin" w:hint="cs"/>
+          <w:rtl/>
+          <w:lang w:bidi="fa-IR"/>
+        </w:rPr>
+        <w:t xml:space="preserve"> : میتوانیم </w:t>
+      </w:r>
+      <w:r>
+        <w:rPr>
+          <w:rFonts w:cs="B Nazanin"/>
+          <w:lang w:bidi="fa-IR"/>
+        </w:rPr>
+        <w:t>chain</w:t>
+      </w:r>
+      <w:r>
+        <w:rPr>
+          <w:rFonts w:cs="B Nazanin" w:hint="cs"/>
+          <w:rtl/>
+          <w:lang w:bidi="fa-IR"/>
+        </w:rPr>
+        <w:t xml:space="preserve"> های جدیدی توسعه بدهیم</w:t>
+      </w:r>
+    </w:p>
+    <w:p>
+      <w:pPr>
+        <w:bidi/>
+        <w:rPr>
+          <w:rFonts w:cs="B Nazanin"/>
+          <w:rtl/>
+          <w:lang w:bidi="fa-IR"/>
+        </w:rPr>
+      </w:pPr>
+      <w:r>
+        <w:rPr>
+          <w:rFonts w:cs="B Nazanin" w:hint="cs"/>
+          <w:rtl/>
+          <w:lang w:bidi="fa-IR"/>
+        </w:rPr>
+        <w:t>معایب:</w:t>
+      </w:r>
+    </w:p>
+    <w:p>
+      <w:pPr>
+        <w:pStyle w:val="ListParagraph"/>
+        <w:numPr>
+          <w:ilvl w:val="0"/>
+          <w:numId w:val="10"/>
+        </w:numPr>
+        <w:bidi/>
+        <w:rPr>
+          <w:rFonts w:cs="B Nazanin"/>
+          <w:lang w:bidi="fa-IR"/>
+        </w:rPr>
+      </w:pPr>
+      <w:r>
+        <w:rPr>
+          <w:rFonts w:cs="B Nazanin" w:hint="cs"/>
+          <w:rtl/>
+          <w:lang w:bidi="fa-IR"/>
+        </w:rPr>
+        <w:t>اگر چیدمان زنجیره را به درستی رعایت نکنیم برخی از درخواست ها بدونه رسیدگی به پایان میرسند.</w:t>
+      </w:r>
+    </w:p>
+    <w:p>
+      <w:pPr>
+        <w:bidi/>
+        <w:rPr>
+          <w:rFonts w:cs="B Nazanin"/>
+          <w:rtl/>
+          <w:lang w:bidi="fa-IR"/>
+        </w:rPr>
+      </w:pPr>
+    </w:p>
+    <w:p>
+      <w:pPr>
+        <w:bidi/>
+        <w:rPr>
+          <w:rFonts w:cs="B Nazanin"/>
+          <w:rtl/>
+          <w:lang w:bidi="fa-IR"/>
+        </w:rPr>
+      </w:pPr>
+      <w:r>
+        <w:rPr>
+          <w:rFonts w:cs="B Nazanin" w:hint="cs"/>
+          <w:rtl/>
+          <w:lang w:bidi="fa-IR"/>
+        </w:rPr>
+        <w:t>چه زمانی از این الگو استفاده کنیم:</w:t>
+      </w:r>
+    </w:p>
+    <w:p>
+      <w:pPr>
+        <w:pStyle w:val="ListParagraph"/>
+        <w:numPr>
+          <w:ilvl w:val="0"/>
+          <w:numId w:val="11"/>
+        </w:numPr>
+        <w:bidi/>
+        <w:rPr>
+          <w:rFonts w:cs="B Nazanin"/>
+          <w:lang w:bidi="fa-IR"/>
+        </w:rPr>
+      </w:pPr>
+      <w:r>
+        <w:rPr>
+          <w:rFonts w:cs="B Nazanin" w:hint="cs"/>
+          <w:rtl/>
+          <w:lang w:bidi="fa-IR"/>
+        </w:rPr>
+        <w:t xml:space="preserve">زمانی که برای رسیدگی به یک درخواست شرایط و مراحل زیادی داشته باشیم </w:t>
+      </w:r>
+    </w:p>
+    <w:p>
+      <w:pPr>
+        <w:pStyle w:val="ListParagraph"/>
+        <w:numPr>
+          <w:ilvl w:val="0"/>
+          <w:numId w:val="11"/>
+        </w:numPr>
+        <w:bidi/>
+        <w:rPr>
+          <w:rFonts w:cs="B Nazanin" w:hint="cs"/>
+          <w:rtl/>
+          <w:lang w:bidi="fa-IR"/>
+        </w:rPr>
+      </w:pPr>
+      <w:r>
+        <w:rPr>
+          <w:rFonts w:cs="B Nazanin" w:hint="cs"/>
+          <w:rtl/>
+          <w:lang w:bidi="fa-IR"/>
+        </w:rPr>
+        <w:t xml:space="preserve">زمانی که میخواهید </w:t>
+      </w:r>
+      <w:r>
+        <w:rPr>
+          <w:rFonts w:cs="B Nazanin"/>
+          <w:lang w:bidi="fa-IR"/>
+        </w:rPr>
+        <w:t>handler</w:t>
+      </w:r>
+      <w:r>
+        <w:rPr>
+          <w:rFonts w:cs="B Nazanin" w:hint="cs"/>
+          <w:rtl/>
+          <w:lang w:bidi="fa-IR"/>
+        </w:rPr>
+        <w:t xml:space="preserve"> ها و یا ترتیب اجرای درخواست ها در زمان اجرا قابل تغییر باشند.</w:t>
+      </w:r>
+    </w:p>
     <w:sectPr>
       <w:pgSz w:w="12240" w:h="15840"/>
       <w:pgMar w:top="1440" w:right="1440" w:bottom="1440" w:left="1440" w:header="720" w:footer="720" w:gutter="0"/>
@@ -515,7 +959,7 @@
 </file>
 
 <file path=word/numbering.xml><?xml version="1.0" encoding="utf-8"?>
-<w:numbering xmlns:wpc="http://schemas.microsoft.com/office/word/2010/wordprocessingCanvas" xmlns:cx="http://schemas.microsoft.com/office/drawing/2014/chartex" xmlns:cx1="http://schemas.microsoft.com/office/drawing/2015/9/8/chartex" xmlns:cx2="http://schemas.microsoft.com/office/drawing/2015/10/21/chartex" xmlns:cx3="http://schemas.microsoft.com/office/drawing/2016/5/9/chartex" xmlns:cx4="http://schemas.microsoft.com/office/drawing/2016/5/10/chartex" xmlns:cx5="http://schemas.microsoft.com/office/drawing/2016/5/11/chartex" xmlns:cx6="http://schemas.microsoft.com/office/drawing/2016/5/12/chartex" xmlns:cx7="http://schemas.microsoft.com/office/drawing/2016/5/13/chartex" xmlns:cx8="http://schemas.microsoft.com/office/drawing/2016/5/14/chartex" xmlns:mc="http://schemas.openxmlformats.org/markup-compatibility/2006" xmlns:aink="http://schemas.microsoft.com/office/drawing/2016/ink" xmlns:am3d="http://schemas.microsoft.com/office/drawing/2017/model3d" xmlns:o="urn:schemas-microsoft-com:office:office" xmlns:oel="http://schemas.microsoft.com/office/2019/extlst" xmlns:r="http://schemas.openxmlformats.org/officeDocument/2006/relationships" xmlns:m="http://schemas.openxmlformats.org/officeDocument/2006/math" xmlns:v="urn:schemas-microsoft-com:vml" xmlns:wp14="http://schemas.microsoft.com/office/word/2010/wordprocessingDrawing" xmlns:wp="http://schemas.openxmlformats.org/drawingml/2006/wordprocessingDrawing" xmlns:w10="urn:schemas-microsoft-com:office:word" xmlns:w="http://schemas.openxmlformats.org/wordprocessingml/2006/main" xmlns:w14="http://schemas.microsoft.com/office/word/2010/wordml" xmlns:w15="http://schemas.microsoft.com/office/word/2012/wordml" xmlns:w16cex="http://schemas.microsoft.com/office/word/2018/wordml/cex" xmlns:w16cid="http://schemas.microsoft.com/office/word/2016/wordml/cid" xmlns:w16="http://schemas.microsoft.com/office/word/2018/wordml" xmlns:w16du="http://schemas.microsoft.com/office/word/2023/wordml/word16du" xmlns:w16sdtdh="http://schemas.microsoft.com/office/word/2020/wordml/sdtdatahash" xmlns:w16se="http://schemas.microsoft.com/office/word/2015/wordml/symex" xmlns:wpg="http://schemas.microsoft.com/office/word/2010/wordprocessingGroup" xmlns:wpi="http://schemas.microsoft.com/office/word/2010/wordprocessingInk" xmlns:wne="http://schemas.microsoft.com/office/word/2006/wordml" xmlns:wps="http://schemas.microsoft.com/office/word/2010/wordprocessingShape" mc:Ignorable="w14 w15 w16se w16cid w16 w16cex w16sdtdh w16du wp14">
+<w:numbering xmlns:wpc="http://schemas.microsoft.com/office/word/2010/wordprocessingCanvas" xmlns:cx="http://schemas.microsoft.com/office/drawing/2014/chartex" xmlns:cx1="http://schemas.microsoft.com/office/drawing/2015/9/8/chartex" xmlns:cx2="http://schemas.microsoft.com/office/drawing/2015/10/21/chartex" xmlns:cx3="http://schemas.microsoft.com/office/drawing/2016/5/9/chartex" xmlns:cx4="http://schemas.microsoft.com/office/drawing/2016/5/10/chartex" xmlns:cx5="http://schemas.microsoft.com/office/drawing/2016/5/11/chartex" xmlns:cx6="http://schemas.microsoft.com/office/drawing/2016/5/12/chartex" xmlns:cx7="http://schemas.microsoft.com/office/drawing/2016/5/13/chartex" xmlns:cx8="http://schemas.microsoft.com/office/drawing/2016/5/14/chartex" xmlns:mc="http://schemas.openxmlformats.org/markup-compatibility/2006" xmlns:aink="http://schemas.microsoft.com/office/drawing/2016/ink" xmlns:am3d="http://schemas.microsoft.com/office/drawing/2017/model3d" xmlns:o="urn:schemas-microsoft-com:office:office" xmlns:oel="http://schemas.microsoft.com/office/2019/extlst" xmlns:r="http://schemas.openxmlformats.org/officeDocument/2006/relationships" xmlns:m="http://schemas.openxmlformats.org/officeDocument/2006/math" xmlns:v="urn:schemas-microsoft-com:vml" xmlns:wp14="http://schemas.microsoft.com/office/word/2010/wordprocessingDrawing" xmlns:wp="http://schemas.openxmlformats.org/drawingml/2006/wordprocessingDrawing" xmlns:w10="urn:schemas-microsoft-com:office:word" xmlns:w="http://schemas.openxmlformats.org/wordprocessingml/2006/main" xmlns:w14="http://schemas.microsoft.com/office/word/2010/wordml" xmlns:w15="http://schemas.microsoft.com/office/word/2012/wordml" xmlns:w16cex="http://schemas.microsoft.com/office/word/2018/wordml/cex" xmlns:w16cid="http://schemas.microsoft.com/office/word/2016/wordml/cid" xmlns:w16="http://schemas.microsoft.com/office/word/2018/wordml" xmlns:w16du="http://schemas.microsoft.com/office/word/2023/wordml/word16du" xmlns:w16sdtdh="http://schemas.microsoft.com/office/word/2020/wordml/sdtdatahash" xmlns:w16sdtfl="http://schemas.microsoft.com/office/word/2024/wordml/sdtformatlock" xmlns:w16se="http://schemas.microsoft.com/office/word/2015/wordml/symex" xmlns:wpg="http://schemas.microsoft.com/office/word/2010/wordprocessingGroup" xmlns:wpi="http://schemas.microsoft.com/office/word/2010/wordprocessingInk" xmlns:wne="http://schemas.microsoft.com/office/word/2006/wordml" xmlns:wps="http://schemas.microsoft.com/office/word/2010/wordprocessingShape" mc:Ignorable="w14 w15 w16se w16cid w16 w16cex w16sdtdh w16sdtfl w16du wp14">
   <w:abstractNum w:abstractNumId="0" w15:restartNumberingAfterBreak="0">
     <w:nsid w:val="27D72FCC"/>
     <w:multiLevelType w:val="hybridMultilevel"/>
@@ -629,6 +1073,95 @@
     </w:lvl>
   </w:abstractNum>
   <w:abstractNum w:abstractNumId="1" w15:restartNumberingAfterBreak="0">
+    <w:nsid w:val="28753D94"/>
+    <w:multiLevelType w:val="hybridMultilevel"/>
+    <w:tmpl w:val="9208B062"/>
+    <w:lvl w:ilvl="0" w:tplc="12CA42E4">
+      <w:start w:val="1"/>
+      <w:numFmt w:val="decimal"/>
+      <w:lvlText w:val="%1-"/>
+      <w:lvlJc w:val="left"/>
+      <w:pPr>
+        <w:ind w:left="720" w:hanging="360"/>
+      </w:pPr>
+      <w:rPr>
+        <w:rFonts w:hint="default"/>
+      </w:rPr>
+    </w:lvl>
+    <w:lvl w:ilvl="1" w:tplc="04090019" w:tentative="1">
+      <w:start w:val="1"/>
+      <w:numFmt w:val="lowerLetter"/>
+      <w:lvlText w:val="%2."/>
+      <w:lvlJc w:val="left"/>
+      <w:pPr>
+        <w:ind w:left="1440" w:hanging="360"/>
+      </w:pPr>
+    </w:lvl>
+    <w:lvl w:ilvl="2" w:tplc="0409001B" w:tentative="1">
+      <w:start w:val="1"/>
+      <w:numFmt w:val="lowerRoman"/>
+      <w:lvlText w:val="%3."/>
+      <w:lvlJc w:val="right"/>
+      <w:pPr>
+        <w:ind w:left="2160" w:hanging="180"/>
+      </w:pPr>
+    </w:lvl>
+    <w:lvl w:ilvl="3" w:tplc="0409000F" w:tentative="1">
+      <w:start w:val="1"/>
+      <w:numFmt w:val="decimal"/>
+      <w:lvlText w:val="%4."/>
+      <w:lvlJc w:val="left"/>
+      <w:pPr>
+        <w:ind w:left="2880" w:hanging="360"/>
+      </w:pPr>
+    </w:lvl>
+    <w:lvl w:ilvl="4" w:tplc="04090019" w:tentative="1">
+      <w:start w:val="1"/>
+      <w:numFmt w:val="lowerLetter"/>
+      <w:lvlText w:val="%5."/>
+      <w:lvlJc w:val="left"/>
+      <w:pPr>
+        <w:ind w:left="3600" w:hanging="360"/>
+      </w:pPr>
+    </w:lvl>
+    <w:lvl w:ilvl="5" w:tplc="0409001B" w:tentative="1">
+      <w:start w:val="1"/>
+      <w:numFmt w:val="lowerRoman"/>
+      <w:lvlText w:val="%6."/>
+      <w:lvlJc w:val="right"/>
+      <w:pPr>
+        <w:ind w:left="4320" w:hanging="180"/>
+      </w:pPr>
+    </w:lvl>
+    <w:lvl w:ilvl="6" w:tplc="0409000F" w:tentative="1">
+      <w:start w:val="1"/>
+      <w:numFmt w:val="decimal"/>
+      <w:lvlText w:val="%7."/>
+      <w:lvlJc w:val="left"/>
+      <w:pPr>
+        <w:ind w:left="5040" w:hanging="360"/>
+      </w:pPr>
+    </w:lvl>
+    <w:lvl w:ilvl="7" w:tplc="04090019" w:tentative="1">
+      <w:start w:val="1"/>
+      <w:numFmt w:val="lowerLetter"/>
+      <w:lvlText w:val="%8."/>
+      <w:lvlJc w:val="left"/>
+      <w:pPr>
+        <w:ind w:left="5760" w:hanging="360"/>
+      </w:pPr>
+    </w:lvl>
+    <w:lvl w:ilvl="8" w:tplc="0409001B" w:tentative="1">
+      <w:start w:val="1"/>
+      <w:numFmt w:val="lowerRoman"/>
+      <w:lvlText w:val="%9."/>
+      <w:lvlJc w:val="right"/>
+      <w:pPr>
+        <w:ind w:left="6480" w:hanging="180"/>
+      </w:pPr>
+    </w:lvl>
+  </w:abstractNum>
+  <w:abstractNum w:abstractNumId="2" w15:restartNumberingAfterBreak="0">
     <w:nsid w:val="2E0C316C"/>
     <w:multiLevelType w:val="hybridMultilevel"/>
     <w:tmpl w:val="E08CF220"/>
@@ -717,7 +1250,96 @@
       </w:pPr>
     </w:lvl>
   </w:abstractNum>
-  <w:abstractNum w:abstractNumId="2" w15:restartNumberingAfterBreak="0">
+  <w:abstractNum w:abstractNumId="3" w15:restartNumberingAfterBreak="0">
+    <w:nsid w:val="2F4D5987"/>
+    <w:multiLevelType w:val="hybridMultilevel"/>
+    <w:tmpl w:val="DAAEE46C"/>
+    <w:lvl w:ilvl="0" w:tplc="09DA3294">
+      <w:start w:val="1"/>
+      <w:numFmt w:val="decimal"/>
+      <w:lvlText w:val="%1-"/>
+      <w:lvlJc w:val="left"/>
+      <w:pPr>
+        <w:ind w:left="525" w:hanging="360"/>
+      </w:pPr>
+      <w:rPr>
+        <w:rFonts w:hint="default"/>
+      </w:rPr>
+    </w:lvl>
+    <w:lvl w:ilvl="1" w:tplc="04090019" w:tentative="1">
+      <w:start w:val="1"/>
+      <w:numFmt w:val="lowerLetter"/>
+      <w:lvlText w:val="%2."/>
+      <w:lvlJc w:val="left"/>
+      <w:pPr>
+        <w:ind w:left="1245" w:hanging="360"/>
+      </w:pPr>
+    </w:lvl>
+    <w:lvl w:ilvl="2" w:tplc="0409001B" w:tentative="1">
+      <w:start w:val="1"/>
+      <w:numFmt w:val="lowerRoman"/>
+      <w:lvlText w:val="%3."/>
+      <w:lvlJc w:val="right"/>
+      <w:pPr>
+        <w:ind w:left="1965" w:hanging="180"/>
+      </w:pPr>
+    </w:lvl>
+    <w:lvl w:ilvl="3" w:tplc="0409000F" w:tentative="1">
+      <w:start w:val="1"/>
+      <w:numFmt w:val="decimal"/>
+      <w:lvlText w:val="%4."/>
+      <w:lvlJc w:val="left"/>
+      <w:pPr>
+        <w:ind w:left="2685" w:hanging="360"/>
+      </w:pPr>
+    </w:lvl>
+    <w:lvl w:ilvl="4" w:tplc="04090019" w:tentative="1">
+      <w:start w:val="1"/>
+      <w:numFmt w:val="lowerLetter"/>
+      <w:lvlText w:val="%5."/>
+      <w:lvlJc w:val="left"/>
+      <w:pPr>
+        <w:ind w:left="3405" w:hanging="360"/>
+      </w:pPr>
+    </w:lvl>
+    <w:lvl w:ilvl="5" w:tplc="0409001B" w:tentative="1">
+      <w:start w:val="1"/>
+      <w:numFmt w:val="lowerRoman"/>
+      <w:lvlText w:val="%6."/>
+      <w:lvlJc w:val="right"/>
+      <w:pPr>
+        <w:ind w:left="4125" w:hanging="180"/>
+      </w:pPr>
+    </w:lvl>
+    <w:lvl w:ilvl="6" w:tplc="0409000F" w:tentative="1">
+      <w:start w:val="1"/>
+      <w:numFmt w:val="decimal"/>
+      <w:lvlText w:val="%7."/>
+      <w:lvlJc w:val="left"/>
+      <w:pPr>
+        <w:ind w:left="4845" w:hanging="360"/>
+      </w:pPr>
+    </w:lvl>
+    <w:lvl w:ilvl="7" w:tplc="04090019" w:tentative="1">
+      <w:start w:val="1"/>
+      <w:numFmt w:val="lowerLetter"/>
+      <w:lvlText w:val="%8."/>
+      <w:lvlJc w:val="left"/>
+      <w:pPr>
+        <w:ind w:left="5565" w:hanging="360"/>
+      </w:pPr>
+    </w:lvl>
+    <w:lvl w:ilvl="8" w:tplc="0409001B" w:tentative="1">
+      <w:start w:val="1"/>
+      <w:numFmt w:val="lowerRoman"/>
+      <w:lvlText w:val="%9."/>
+      <w:lvlJc w:val="right"/>
+      <w:pPr>
+        <w:ind w:left="6285" w:hanging="180"/>
+      </w:pPr>
+    </w:lvl>
+  </w:abstractNum>
+  <w:abstractNum w:abstractNumId="4" w15:restartNumberingAfterBreak="0">
     <w:nsid w:val="2FAD3BAC"/>
     <w:multiLevelType w:val="hybridMultilevel"/>
     <w:tmpl w:val="8A9E6B90"/>
@@ -806,7 +1428,7 @@
       </w:pPr>
     </w:lvl>
   </w:abstractNum>
-  <w:abstractNum w:abstractNumId="3" w15:restartNumberingAfterBreak="0">
+  <w:abstractNum w:abstractNumId="5" w15:restartNumberingAfterBreak="0">
     <w:nsid w:val="34363229"/>
     <w:multiLevelType w:val="hybridMultilevel"/>
     <w:tmpl w:val="B9F6938E"/>
@@ -895,7 +1517,96 @@
       </w:pPr>
     </w:lvl>
   </w:abstractNum>
-  <w:abstractNum w:abstractNumId="4" w15:restartNumberingAfterBreak="0">
+  <w:abstractNum w:abstractNumId="6" w15:restartNumberingAfterBreak="0">
+    <w:nsid w:val="39610FB3"/>
+    <w:multiLevelType w:val="hybridMultilevel"/>
+    <w:tmpl w:val="76621964"/>
+    <w:lvl w:ilvl="0" w:tplc="3B023220">
+      <w:start w:val="1"/>
+      <w:numFmt w:val="decimal"/>
+      <w:lvlText w:val="%1-"/>
+      <w:lvlJc w:val="left"/>
+      <w:pPr>
+        <w:ind w:left="720" w:hanging="360"/>
+      </w:pPr>
+      <w:rPr>
+        <w:rFonts w:hint="default"/>
+      </w:rPr>
+    </w:lvl>
+    <w:lvl w:ilvl="1" w:tplc="04090019" w:tentative="1">
+      <w:start w:val="1"/>
+      <w:numFmt w:val="lowerLetter"/>
+      <w:lvlText w:val="%2."/>
+      <w:lvlJc w:val="left"/>
+      <w:pPr>
+        <w:ind w:left="1440" w:hanging="360"/>
+      </w:pPr>
+    </w:lvl>
+    <w:lvl w:ilvl="2" w:tplc="0409001B" w:tentative="1">
+      <w:start w:val="1"/>
+      <w:numFmt w:val="lowerRoman"/>
+      <w:lvlText w:val="%3."/>
+      <w:lvlJc w:val="right"/>
+      <w:pPr>
+        <w:ind w:left="2160" w:hanging="180"/>
+      </w:pPr>
+    </w:lvl>
+    <w:lvl w:ilvl="3" w:tplc="0409000F" w:tentative="1">
+      <w:start w:val="1"/>
+      <w:numFmt w:val="decimal"/>
+      <w:lvlText w:val="%4."/>
+      <w:lvlJc w:val="left"/>
+      <w:pPr>
+        <w:ind w:left="2880" w:hanging="360"/>
+      </w:pPr>
+    </w:lvl>
+    <w:lvl w:ilvl="4" w:tplc="04090019" w:tentative="1">
+      <w:start w:val="1"/>
+      <w:numFmt w:val="lowerLetter"/>
+      <w:lvlText w:val="%5."/>
+      <w:lvlJc w:val="left"/>
+      <w:pPr>
+        <w:ind w:left="3600" w:hanging="360"/>
+      </w:pPr>
+    </w:lvl>
+    <w:lvl w:ilvl="5" w:tplc="0409001B" w:tentative="1">
+      <w:start w:val="1"/>
+      <w:numFmt w:val="lowerRoman"/>
+      <w:lvlText w:val="%6."/>
+      <w:lvlJc w:val="right"/>
+      <w:pPr>
+        <w:ind w:left="4320" w:hanging="180"/>
+      </w:pPr>
+    </w:lvl>
+    <w:lvl w:ilvl="6" w:tplc="0409000F" w:tentative="1">
+      <w:start w:val="1"/>
+      <w:numFmt w:val="decimal"/>
+      <w:lvlText w:val="%7."/>
+      <w:lvlJc w:val="left"/>
+      <w:pPr>
+        <w:ind w:left="5040" w:hanging="360"/>
+      </w:pPr>
+    </w:lvl>
+    <w:lvl w:ilvl="7" w:tplc="04090019" w:tentative="1">
+      <w:start w:val="1"/>
+      <w:numFmt w:val="lowerLetter"/>
+      <w:lvlText w:val="%8."/>
+      <w:lvlJc w:val="left"/>
+      <w:pPr>
+        <w:ind w:left="5760" w:hanging="360"/>
+      </w:pPr>
+    </w:lvl>
+    <w:lvl w:ilvl="8" w:tplc="0409001B" w:tentative="1">
+      <w:start w:val="1"/>
+      <w:numFmt w:val="lowerRoman"/>
+      <w:lvlText w:val="%9."/>
+      <w:lvlJc w:val="right"/>
+      <w:pPr>
+        <w:ind w:left="6480" w:hanging="180"/>
+      </w:pPr>
+    </w:lvl>
+  </w:abstractNum>
+  <w:abstractNum w:abstractNumId="7" w15:restartNumberingAfterBreak="0">
     <w:nsid w:val="3DC62173"/>
     <w:multiLevelType w:val="hybridMultilevel"/>
     <w:tmpl w:val="1F24250C"/>
@@ -1007,7 +1718,7 @@
       </w:rPr>
     </w:lvl>
   </w:abstractNum>
-  <w:abstractNum w:abstractNumId="5" w15:restartNumberingAfterBreak="0">
+  <w:abstractNum w:abstractNumId="8" w15:restartNumberingAfterBreak="0">
     <w:nsid w:val="4D395513"/>
     <w:multiLevelType w:val="hybridMultilevel"/>
     <w:tmpl w:val="89DE7090"/>
@@ -1096,7 +1807,7 @@
       </w:pPr>
     </w:lvl>
   </w:abstractNum>
-  <w:abstractNum w:abstractNumId="6" w15:restartNumberingAfterBreak="0">
+  <w:abstractNum w:abstractNumId="9" w15:restartNumberingAfterBreak="0">
     <w:nsid w:val="6A2256A5"/>
     <w:multiLevelType w:val="hybridMultilevel"/>
     <w:tmpl w:val="FF1A3FA2"/>
@@ -1185,32 +1896,133 @@
       </w:pPr>
     </w:lvl>
   </w:abstractNum>
+  <w:abstractNum w:abstractNumId="10" w15:restartNumberingAfterBreak="0">
+    <w:nsid w:val="73182CB3"/>
+    <w:multiLevelType w:val="hybridMultilevel"/>
+    <w:tmpl w:val="EE920280"/>
+    <w:lvl w:ilvl="0" w:tplc="B5168976">
+      <w:start w:val="1"/>
+      <w:numFmt w:val="decimal"/>
+      <w:lvlText w:val="%1-"/>
+      <w:lvlJc w:val="left"/>
+      <w:pPr>
+        <w:ind w:left="720" w:hanging="360"/>
+      </w:pPr>
+      <w:rPr>
+        <w:rFonts w:hint="default"/>
+      </w:rPr>
+    </w:lvl>
+    <w:lvl w:ilvl="1" w:tplc="04090019" w:tentative="1">
+      <w:start w:val="1"/>
+      <w:numFmt w:val="lowerLetter"/>
+      <w:lvlText w:val="%2."/>
+      <w:lvlJc w:val="left"/>
+      <w:pPr>
+        <w:ind w:left="1440" w:hanging="360"/>
+      </w:pPr>
+    </w:lvl>
+    <w:lvl w:ilvl="2" w:tplc="0409001B" w:tentative="1">
+      <w:start w:val="1"/>
+      <w:numFmt w:val="lowerRoman"/>
+      <w:lvlText w:val="%3."/>
+      <w:lvlJc w:val="right"/>
+      <w:pPr>
+        <w:ind w:left="2160" w:hanging="180"/>
+      </w:pPr>
+    </w:lvl>
+    <w:lvl w:ilvl="3" w:tplc="0409000F" w:tentative="1">
+      <w:start w:val="1"/>
+      <w:numFmt w:val="decimal"/>
+      <w:lvlText w:val="%4."/>
+      <w:lvlJc w:val="left"/>
+      <w:pPr>
+        <w:ind w:left="2880" w:hanging="360"/>
+      </w:pPr>
+    </w:lvl>
+    <w:lvl w:ilvl="4" w:tplc="04090019" w:tentative="1">
+      <w:start w:val="1"/>
+      <w:numFmt w:val="lowerLetter"/>
+      <w:lvlText w:val="%5."/>
+      <w:lvlJc w:val="left"/>
+      <w:pPr>
+        <w:ind w:left="3600" w:hanging="360"/>
+      </w:pPr>
+    </w:lvl>
+    <w:lvl w:ilvl="5" w:tplc="0409001B" w:tentative="1">
+      <w:start w:val="1"/>
+      <w:numFmt w:val="lowerRoman"/>
+      <w:lvlText w:val="%6."/>
+      <w:lvlJc w:val="right"/>
+      <w:pPr>
+        <w:ind w:left="4320" w:hanging="180"/>
+      </w:pPr>
+    </w:lvl>
+    <w:lvl w:ilvl="6" w:tplc="0409000F" w:tentative="1">
+      <w:start w:val="1"/>
+      <w:numFmt w:val="decimal"/>
+      <w:lvlText w:val="%7."/>
+      <w:lvlJc w:val="left"/>
+      <w:pPr>
+        <w:ind w:left="5040" w:hanging="360"/>
+      </w:pPr>
+    </w:lvl>
+    <w:lvl w:ilvl="7" w:tplc="04090019" w:tentative="1">
+      <w:start w:val="1"/>
+      <w:numFmt w:val="lowerLetter"/>
+      <w:lvlText w:val="%8."/>
+      <w:lvlJc w:val="left"/>
+      <w:pPr>
+        <w:ind w:left="5760" w:hanging="360"/>
+      </w:pPr>
+    </w:lvl>
+    <w:lvl w:ilvl="8" w:tplc="0409001B" w:tentative="1">
+      <w:start w:val="1"/>
+      <w:numFmt w:val="lowerRoman"/>
+      <w:lvlText w:val="%9."/>
+      <w:lvlJc w:val="right"/>
+      <w:pPr>
+        <w:ind w:left="6480" w:hanging="180"/>
+      </w:pPr>
+    </w:lvl>
+  </w:abstractNum>
   <w:num w:numId="1" w16cid:durableId="549533241">
+    <w:abstractNumId w:val="4"/>
+  </w:num>
+  <w:num w:numId="2" w16cid:durableId="1698039271">
+    <w:abstractNumId w:val="8"/>
+  </w:num>
+  <w:num w:numId="3" w16cid:durableId="647051870">
     <w:abstractNumId w:val="2"/>
   </w:num>
-  <w:num w:numId="2" w16cid:durableId="1698039271">
+  <w:num w:numId="4" w16cid:durableId="1261570881">
+    <w:abstractNumId w:val="9"/>
+  </w:num>
+  <w:num w:numId="5" w16cid:durableId="202987785">
     <w:abstractNumId w:val="5"/>
   </w:num>
-  <w:num w:numId="3" w16cid:durableId="647051870">
-    <w:abstractNumId w:val="1"/>
-  </w:num>
-  <w:num w:numId="4" w16cid:durableId="1261570881">
-    <w:abstractNumId w:val="6"/>
-  </w:num>
-  <w:num w:numId="5" w16cid:durableId="202987785">
-    <w:abstractNumId w:val="3"/>
-  </w:num>
   <w:num w:numId="6" w16cid:durableId="336464413">
-    <w:abstractNumId w:val="4"/>
+    <w:abstractNumId w:val="7"/>
   </w:num>
   <w:num w:numId="7" w16cid:durableId="750277680">
     <w:abstractNumId w:val="0"/>
+  </w:num>
+  <w:num w:numId="8" w16cid:durableId="1746494423">
+    <w:abstractNumId w:val="1"/>
+  </w:num>
+  <w:num w:numId="9" w16cid:durableId="905337878">
+    <w:abstractNumId w:val="3"/>
+  </w:num>
+  <w:num w:numId="10" w16cid:durableId="1344823299">
+    <w:abstractNumId w:val="6"/>
+  </w:num>
+  <w:num w:numId="11" w16cid:durableId="1359504793">
+    <w:abstractNumId w:val="10"/>
   </w:num>
 </w:numbering>
 </file>
 
 <file path=word/styles.xml><?xml version="1.0" encoding="utf-8"?>
-<w:styles xmlns:mc="http://schemas.openxmlformats.org/markup-compatibility/2006" xmlns:r="http://schemas.openxmlformats.org/officeDocument/2006/relationships" xmlns:w="http://schemas.openxmlformats.org/wordprocessingml/2006/main" xmlns:w14="http://schemas.microsoft.com/office/word/2010/wordml" xmlns:w15="http://schemas.microsoft.com/office/word/2012/wordml" xmlns:w16cex="http://schemas.microsoft.com/office/word/2018/wordml/cex" xmlns:w16cid="http://schemas.microsoft.com/office/word/2016/wordml/cid" xmlns:w16="http://schemas.microsoft.com/office/word/2018/wordml" xmlns:w16du="http://schemas.microsoft.com/office/word/2023/wordml/word16du" xmlns:w16sdtdh="http://schemas.microsoft.com/office/word/2020/wordml/sdtdatahash" xmlns:w16se="http://schemas.microsoft.com/office/word/2015/wordml/symex" mc:Ignorable="w14 w15 w16se w16cid w16 w16cex w16sdtdh w16du">
+<w:styles xmlns:mc="http://schemas.openxmlformats.org/markup-compatibility/2006" xmlns:r="http://schemas.openxmlformats.org/officeDocument/2006/relationships" xmlns:w="http://schemas.openxmlformats.org/wordprocessingml/2006/main" xmlns:w14="http://schemas.microsoft.com/office/word/2010/wordml" xmlns:w15="http://schemas.microsoft.com/office/word/2012/wordml" xmlns:w16cex="http://schemas.microsoft.com/office/word/2018/wordml/cex" xmlns:w16cid="http://schemas.microsoft.com/office/word/2016/wordml/cid" xmlns:w16="http://schemas.microsoft.com/office/word/2018/wordml" xmlns:w16du="http://schemas.microsoft.com/office/word/2023/wordml/word16du" xmlns:w16sdtdh="http://schemas.microsoft.com/office/word/2020/wordml/sdtdatahash" xmlns:w16sdtfl="http://schemas.microsoft.com/office/word/2024/wordml/sdtformatlock" xmlns:w16se="http://schemas.microsoft.com/office/word/2015/wordml/symex" mc:Ignorable="w14 w15 w16se w16cid w16 w16cex w16sdtdh w16sdtfl w16du">
   <w:docDefaults>
     <w:rPrDefault>
       <w:rPr>

</xml_diff>